<commit_message>
14/9/27 -003 Doc01 Version1
</commit_message>
<xml_diff>
--- a/Document/前景与范围文档.docx
+++ b/Document/前景与范围文档.docx
@@ -4,16 +4,38 @@
   <w:body>
     <w:p>
       <w:pPr>
+        <w:jc w:val="center"/>
+        <w:rPr>
+          <w:rFonts w:asciiTheme="majorEastAsia" w:eastAsiaTheme="majorEastAsia" w:hAnsiTheme="majorEastAsia"/>
+          <w:b/>
+          <w:sz w:val="44"/>
+          <w:szCs w:val="44"/>
+        </w:rPr>
+      </w:pPr>
+      <w:r>
+        <w:rPr>
+          <w:rFonts w:asciiTheme="majorEastAsia" w:eastAsiaTheme="majorEastAsia" w:hAnsiTheme="majorEastAsia"/>
+          <w:b/>
+          <w:sz w:val="44"/>
+          <w:szCs w:val="44"/>
+        </w:rPr>
+        <w:t>前景与范围</w:t>
+      </w:r>
+    </w:p>
+    <w:p>
+      <w:pPr>
         <w:pStyle w:val="a3"/>
         <w:numPr>
           <w:ilvl w:val="0"/>
-          <w:numId w:val="2"/>
+          <w:numId w:val="4"/>
         </w:numPr>
         <w:ind w:firstLineChars="0"/>
       </w:pPr>
       <w:r>
         <w:t>业务需求</w:t>
       </w:r>
+      <w:bookmarkStart w:id="0" w:name="_GoBack"/>
+      <w:bookmarkEnd w:id="0"/>
     </w:p>
     <w:p>
       <w:pPr>
@@ -425,10 +447,13 @@
         <w:t>满意度达到</w:t>
       </w:r>
       <w:r>
-        <w:rPr>
-          <w:rFonts w:hint="eastAsia"/>
-        </w:rPr>
-        <w:t>40%</w:t>
+        <w:t>5</w:t>
+      </w:r>
+      <w:r>
+        <w:rPr>
+          <w:rFonts w:hint="eastAsia"/>
+        </w:rPr>
+        <w:t>0%</w:t>
       </w:r>
     </w:p>
     <w:p>
@@ -455,10 +480,13 @@
         <w:t>个月内，减少商家</w:t>
       </w:r>
       <w:r>
-        <w:rPr>
-          <w:rFonts w:hint="eastAsia"/>
-        </w:rPr>
-        <w:t>10%</w:t>
+        <w:t>2</w:t>
+      </w:r>
+      <w:r>
+        <w:rPr>
+          <w:rFonts w:hint="eastAsia"/>
+        </w:rPr>
+        <w:t>0%</w:t>
       </w:r>
       <w:r>
         <w:rPr>
@@ -512,6 +540,12 @@
         <w:rPr>
           <w:rFonts w:hint="eastAsia"/>
         </w:rPr>
+        <w:t>或以上</w:t>
+      </w:r>
+      <w:r>
+        <w:rPr>
+          <w:rFonts w:hint="eastAsia"/>
+        </w:rPr>
         <w:t>。</w:t>
       </w:r>
     </w:p>
@@ -848,7 +882,7 @@
         <w:rPr>
           <w:rFonts w:hint="eastAsia"/>
         </w:rPr>
-        <w:t>0.5</w:t>
+        <w:t>0.2</w:t>
       </w:r>
       <w:r>
         <w:rPr>
@@ -902,7 +936,7 @@
         <w:rPr>
           <w:rFonts w:hint="eastAsia"/>
         </w:rPr>
-        <w:t>0.4</w:t>
+        <w:t>0.3</w:t>
       </w:r>
       <w:r>
         <w:rPr>
@@ -922,7 +956,7 @@
         <w:pStyle w:val="a3"/>
         <w:numPr>
           <w:ilvl w:val="0"/>
-          <w:numId w:val="2"/>
+          <w:numId w:val="3"/>
         </w:numPr>
         <w:ind w:firstLineChars="0"/>
       </w:pPr>
@@ -942,6 +976,7 @@
         <w:rPr>
           <w:rFonts w:hint="eastAsia"/>
         </w:rPr>
+        <w:lastRenderedPageBreak/>
         <w:t>2.1</w:t>
       </w:r>
       <w:r>
@@ -960,14 +995,14 @@
         <w:rPr>
           <w:rFonts w:hint="eastAsia"/>
         </w:rPr>
-        <w:t>对那些希望增加逛街的目的性、减少逛街时间、节省逛街成本的消费者来说，“”</w:t>
+        <w:t>对那些希望增加逛街的目的性、减少逛街时间、节省逛街成本的消费者来说，</w:t>
       </w:r>
       <w:r>
         <w:rPr>
           <w:rFonts w:hint="eastAsia"/>
           <w:highlight w:val="yellow"/>
         </w:rPr>
-        <w:t>（</w:t>
+        <w:t>“</w:t>
       </w:r>
       <w:r>
         <w:rPr>
@@ -980,7 +1015,6 @@
           <w:rFonts w:hint="eastAsia"/>
           <w:highlight w:val="yellow"/>
         </w:rPr>
-        <w:lastRenderedPageBreak/>
         <w:t>价格</w:t>
       </w:r>
       <w:r>
@@ -994,7 +1028,7 @@
           <w:rFonts w:hint="eastAsia"/>
           <w:highlight w:val="yellow"/>
         </w:rPr>
-        <w:t>）</w:t>
+        <w:t>”</w:t>
       </w:r>
       <w:r>
         <w:rPr>
@@ -1003,10 +1037,7 @@
         <w:t>是一个基于</w:t>
       </w:r>
       <w:r>
-        <w:rPr>
-          <w:rFonts w:hint="eastAsia"/>
-        </w:rPr>
-        <w:t>Internet</w:t>
+        <w:t>移动端</w:t>
       </w:r>
       <w:r>
         <w:rPr>
@@ -1113,97 +1144,215 @@
         <w:t>根据</w:t>
       </w:r>
       <w:r>
-        <w:t>用户选择的</w:t>
-      </w:r>
-      <w:r>
+        <w:t>用户选择的商场所提供的</w:t>
+      </w:r>
+      <w:r>
+        <w:rPr>
+          <w:rFonts w:hint="eastAsia"/>
+        </w:rPr>
+        <w:t>各种</w:t>
+      </w:r>
+      <w:r>
+        <w:t>商品</w:t>
+      </w:r>
+      <w:r>
+        <w:t>信息进行价格显示</w:t>
+      </w:r>
+    </w:p>
+    <w:p>
+      <w:pPr>
+        <w:pStyle w:val="a3"/>
+        <w:ind w:left="375" w:firstLineChars="0" w:firstLine="0"/>
+      </w:pPr>
+      <w:r>
+        <w:t>FE-4:</w:t>
+      </w:r>
+      <w:r>
+        <w:t>根据</w:t>
+      </w:r>
+      <w:r>
+        <w:t>用户请求品牌信息</w:t>
+      </w:r>
+      <w:r>
+        <w:t>显示同一品牌在周边</w:t>
+      </w:r>
+      <w:r>
+        <w:t>商场的促销活动和上新信息</w:t>
+      </w:r>
+    </w:p>
+    <w:p>
+      <w:pPr>
+        <w:pStyle w:val="a3"/>
+        <w:ind w:left="375" w:firstLineChars="0" w:firstLine="0"/>
+      </w:pPr>
+      <w:r>
+        <w:t>FE-5:</w:t>
+      </w:r>
+      <w:r>
+        <w:t>用户能够对相关产品进行</w:t>
+      </w:r>
+      <w:r>
+        <w:rPr>
+          <w:rFonts w:hint="eastAsia"/>
+        </w:rPr>
+        <w:t>评价</w:t>
+      </w:r>
+      <w:r>
+        <w:rPr>
+          <w:rFonts w:hint="eastAsia"/>
+        </w:rPr>
+        <w:t>并查看他人评价</w:t>
+      </w:r>
+    </w:p>
+    <w:p>
+      <w:pPr>
+        <w:pStyle w:val="a3"/>
+        <w:ind w:left="375" w:firstLineChars="0" w:firstLine="0"/>
+      </w:pPr>
+      <w:r>
+        <w:t>FE-6:</w:t>
+      </w:r>
+      <w:r>
+        <w:t>用户能够把相关商品组织构成购物清单</w:t>
+      </w:r>
+      <w:r>
+        <w:rPr>
+          <w:rFonts w:hint="eastAsia"/>
+        </w:rPr>
+        <w:t>并</w:t>
+      </w:r>
+      <w:r>
+        <w:rPr>
+          <w:rFonts w:hint="eastAsia"/>
+        </w:rPr>
+        <w:t>记录</w:t>
+      </w:r>
+    </w:p>
+    <w:p>
+      <w:pPr>
+        <w:pStyle w:val="a3"/>
+        <w:ind w:left="375" w:firstLineChars="0" w:firstLine="0"/>
+        <w:rPr>
+          <w:rFonts w:hint="eastAsia"/>
+        </w:rPr>
+      </w:pPr>
+      <w:r>
+        <w:t>FE-7:</w:t>
+      </w:r>
+      <w:r>
+        <w:t>买家用户能够通过该系统发布更新商品信息</w:t>
+      </w:r>
+    </w:p>
+    <w:p>
+      <w:pPr>
+        <w:pStyle w:val="a3"/>
+        <w:ind w:left="375" w:firstLineChars="0" w:firstLine="0"/>
+      </w:pPr>
+      <w:r>
+        <w:rPr>
+          <w:rFonts w:hint="eastAsia"/>
+        </w:rPr>
+        <w:t>2.3</w:t>
+      </w:r>
+      <w:r>
+        <w:rPr>
+          <w:rFonts w:hint="eastAsia"/>
+        </w:rPr>
+        <w:t>假设与依赖</w:t>
+      </w:r>
+      <w:r>
+        <w:rPr>
+          <w:rFonts w:hint="eastAsia"/>
+          <w:highlight w:val="yellow"/>
+        </w:rPr>
+        <w:t>（待补充）</w:t>
+      </w:r>
+    </w:p>
+    <w:p>
+      <w:pPr>
+        <w:pStyle w:val="a3"/>
+        <w:ind w:left="375" w:firstLineChars="0" w:firstLine="0"/>
+        <w:rPr>
+          <w:rFonts w:hint="eastAsia"/>
+        </w:rPr>
+      </w:pPr>
+      <w:r>
+        <w:t>AS-1:</w:t>
+      </w:r>
+      <w:r>
+        <w:t>商家能够及时更新相关信息</w:t>
+      </w:r>
+      <w:r>
+        <w:rPr>
+          <w:rFonts w:hint="eastAsia"/>
+        </w:rPr>
+        <w:t>，</w:t>
+      </w:r>
+      <w:r>
+        <w:t>保证信息的及时性</w:t>
+      </w:r>
+    </w:p>
+    <w:p>
+      <w:pPr>
+        <w:pStyle w:val="a3"/>
+        <w:ind w:left="375" w:firstLineChars="0" w:firstLine="0"/>
+        <w:rPr>
+          <w:rFonts w:hint="eastAsia"/>
+        </w:rPr>
+      </w:pPr>
+      <w:r>
+        <w:t>DE-1:</w:t>
+      </w:r>
+      <w:r>
+        <w:t>如果商场有自己的商品信息管理系统</w:t>
+      </w:r>
+      <w:r>
+        <w:rPr>
+          <w:rFonts w:hint="eastAsia"/>
+        </w:rPr>
+        <w:t>，</w:t>
+      </w:r>
+      <w:r>
+        <w:t>那么</w:t>
+      </w:r>
+      <w:r>
+        <w:rPr>
+          <w:rFonts w:hint="eastAsia"/>
+          <w:highlight w:val="yellow"/>
+        </w:rPr>
+        <w:t>“</w:t>
+      </w:r>
+      <w:r>
+        <w:rPr>
+          <w:highlight w:val="yellow"/>
+        </w:rPr>
         <w:t>商场</w:t>
       </w:r>
       <w:r>
-        <w:t>所</w:t>
-      </w:r>
-      <w:r>
-        <w:t>提供的价格信息进行价格显示</w:t>
-      </w:r>
-    </w:p>
-    <w:p>
-      <w:pPr>
-        <w:pStyle w:val="a3"/>
-        <w:ind w:left="375" w:firstLineChars="0" w:firstLine="0"/>
-        <w:rPr>
-          <w:rFonts w:hint="eastAsia"/>
-        </w:rPr>
-      </w:pPr>
-      <w:r>
-        <w:t>FE-4:</w:t>
-      </w:r>
-      <w:r>
-        <w:t>根据</w:t>
-      </w:r>
-      <w:r>
-        <w:t>用户请求品牌信息</w:t>
-      </w:r>
-      <w:r>
-        <w:t>显示同一品牌在周边</w:t>
-      </w:r>
-      <w:r>
-        <w:t>商场的促销活动和上新信息</w:t>
-      </w:r>
-    </w:p>
-    <w:p>
-      <w:pPr>
-        <w:pStyle w:val="a3"/>
-        <w:ind w:left="375" w:firstLineChars="0" w:firstLine="0"/>
-        <w:rPr>
-          <w:rFonts w:hint="eastAsia"/>
-        </w:rPr>
-      </w:pPr>
-      <w:r>
-        <w:t>FE-5:</w:t>
-      </w:r>
-    </w:p>
-    <w:p>
-      <w:pPr>
-        <w:pStyle w:val="a3"/>
-        <w:ind w:left="375" w:firstLineChars="0" w:firstLine="0"/>
-      </w:pPr>
-      <w:r>
-        <w:rPr>
-          <w:rFonts w:hint="eastAsia"/>
-        </w:rPr>
-        <w:t>2.3</w:t>
-      </w:r>
-      <w:r>
-        <w:rPr>
-          <w:rFonts w:hint="eastAsia"/>
-        </w:rPr>
-        <w:t>假设与依赖</w:t>
-      </w:r>
-    </w:p>
-    <w:p>
-      <w:pPr>
-        <w:pStyle w:val="a3"/>
-        <w:ind w:left="375" w:firstLineChars="0" w:firstLine="0"/>
-      </w:pPr>
-      <w:r>
-        <w:t>AS-1:</w:t>
-      </w:r>
-    </w:p>
-    <w:p>
-      <w:pPr>
-        <w:pStyle w:val="a3"/>
-        <w:ind w:left="375" w:firstLineChars="0" w:firstLine="0"/>
-      </w:pPr>
-      <w:r>
-        <w:t>AS-2:</w:t>
-      </w:r>
-    </w:p>
-    <w:p>
-      <w:pPr>
-        <w:pStyle w:val="a3"/>
-        <w:ind w:left="375" w:firstLineChars="0" w:firstLine="0"/>
-      </w:pPr>
-      <w:r>
-        <w:t>DE-1:</w:t>
+        <w:rPr>
+          <w:rFonts w:hint="eastAsia"/>
+          <w:highlight w:val="yellow"/>
+        </w:rPr>
+        <w:t>价格</w:t>
+      </w:r>
+      <w:r>
+        <w:rPr>
+          <w:highlight w:val="yellow"/>
+        </w:rPr>
+        <w:t>信息整合系统</w:t>
+      </w:r>
+      <w:r>
+        <w:rPr>
+          <w:rFonts w:hint="eastAsia"/>
+          <w:highlight w:val="yellow"/>
+        </w:rPr>
+        <w:t>”</w:t>
+      </w:r>
+      <w:r>
+        <w:rPr>
+          <w:rFonts w:hint="eastAsia"/>
+        </w:rPr>
+        <w:t>必须能与这一系统进行双向通信。</w:t>
       </w:r>
     </w:p>
     <w:p>
@@ -1211,7 +1360,7 @@
         <w:pStyle w:val="a3"/>
         <w:numPr>
           <w:ilvl w:val="0"/>
-          <w:numId w:val="2"/>
+          <w:numId w:val="3"/>
         </w:numPr>
         <w:ind w:firstLineChars="0"/>
       </w:pPr>
@@ -1235,6 +1384,48 @@
           <w:rFonts w:hint="eastAsia"/>
         </w:rPr>
         <w:t>第一版范围</w:t>
+      </w:r>
+    </w:p>
+    <w:p>
+      <w:pPr>
+        <w:pStyle w:val="a3"/>
+        <w:ind w:left="375" w:firstLineChars="0" w:firstLine="0"/>
+        <w:rPr>
+          <w:rFonts w:hint="eastAsia"/>
+        </w:rPr>
+      </w:pPr>
+      <w:r>
+        <w:rPr>
+          <w:rFonts w:hint="eastAsia"/>
+        </w:rPr>
+        <w:t>第一版本将选择某一商圈进行试点运营，面向的用户是位于该商圈地域范围内消费者及商家。在第一版本范围内，需要做到用户能够迅速查看已入驻商场的相关促销、</w:t>
+      </w:r>
+      <w:r>
+        <w:t>优惠活动</w:t>
+      </w:r>
+      <w:r>
+        <w:rPr>
+          <w:rFonts w:hint="eastAsia"/>
+        </w:rPr>
+        <w:t>，</w:t>
+      </w:r>
+      <w:r>
+        <w:t>能够通过选择相应商场的方式查看该商场的各种商品信息</w:t>
+      </w:r>
+      <w:r>
+        <w:rPr>
+          <w:rFonts w:hint="eastAsia"/>
+        </w:rPr>
+        <w:t>，</w:t>
+      </w:r>
+      <w:r>
+        <w:t>同时通过选择相应品牌的方式选择查看同一品牌在周边商场的促销活动和上新信息</w:t>
+      </w:r>
+      <w:r>
+        <w:rPr>
+          <w:rFonts w:hint="eastAsia"/>
+        </w:rPr>
+        <w:t>以达到比价的目的。对于卖家用户而言，系统需要提供他们及时发布更新商品信息的途径。</w:t>
       </w:r>
     </w:p>
     <w:p>
@@ -1369,7 +1560,13 @@
             <w:pPr>
               <w:pStyle w:val="a3"/>
               <w:ind w:firstLineChars="0" w:firstLine="0"/>
-            </w:pPr>
+              <w:rPr>
+                <w:rFonts w:hint="eastAsia"/>
+              </w:rPr>
+            </w:pPr>
+            <w:r>
+              <w:t>定位于某一商圈进行试点运营</w:t>
+            </w:r>
           </w:p>
         </w:tc>
         <w:tc>
@@ -1380,7 +1577,19 @@
             <w:pPr>
               <w:pStyle w:val="a3"/>
               <w:ind w:firstLineChars="0" w:firstLine="0"/>
-            </w:pPr>
+              <w:rPr>
+                <w:rFonts w:hint="eastAsia"/>
+              </w:rPr>
+            </w:pPr>
+            <w:r>
+              <w:t>扩大入驻商家的群体</w:t>
+            </w:r>
+            <w:r>
+              <w:rPr>
+                <w:rFonts w:hint="eastAsia"/>
+              </w:rPr>
+              <w:t>，促使某城市大部分商家入驻</w:t>
+            </w:r>
           </w:p>
         </w:tc>
         <w:tc>
@@ -1391,7 +1600,22 @@
             <w:pPr>
               <w:pStyle w:val="a3"/>
               <w:ind w:firstLineChars="0" w:firstLine="0"/>
-            </w:pPr>
+              <w:rPr>
+                <w:rFonts w:hint="eastAsia"/>
+              </w:rPr>
+            </w:pPr>
+            <w:r>
+              <w:t>如果运营良好</w:t>
+            </w:r>
+            <w:r>
+              <w:rPr>
+                <w:rFonts w:hint="eastAsia"/>
+              </w:rPr>
+              <w:t>，继续扩大商家群体，</w:t>
+            </w:r>
+            <w:r>
+              <w:t>在全国范围内运营</w:t>
+            </w:r>
           </w:p>
         </w:tc>
       </w:tr>
@@ -1423,6 +1647,9 @@
               <w:pStyle w:val="a3"/>
               <w:ind w:firstLineChars="0" w:firstLine="0"/>
             </w:pPr>
+            <w:r>
+              <w:t>完全实现</w:t>
+            </w:r>
           </w:p>
         </w:tc>
         <w:tc>
@@ -1476,6 +1703,9 @@
               <w:pStyle w:val="a3"/>
               <w:ind w:firstLineChars="0" w:firstLine="0"/>
             </w:pPr>
+            <w:r>
+              <w:t>完全实现</w:t>
+            </w:r>
           </w:p>
         </w:tc>
         <w:tc>
@@ -1529,6 +1759,9 @@
               <w:pStyle w:val="a3"/>
               <w:ind w:firstLineChars="0" w:firstLine="0"/>
             </w:pPr>
+            <w:r>
+              <w:t>完全实现</w:t>
+            </w:r>
           </w:p>
         </w:tc>
         <w:tc>
@@ -1581,7 +1814,140 @@
             <w:pPr>
               <w:pStyle w:val="a3"/>
               <w:ind w:firstLineChars="0" w:firstLine="0"/>
-            </w:pPr>
+              <w:rPr>
+                <w:rFonts w:hint="eastAsia"/>
+              </w:rPr>
+            </w:pPr>
+            <w:r>
+              <w:t>不实现</w:t>
+            </w:r>
+          </w:p>
+        </w:tc>
+        <w:tc>
+          <w:tcPr>
+            <w:tcW w:w="2268" w:type="dxa"/>
+          </w:tcPr>
+          <w:p>
+            <w:pPr>
+              <w:pStyle w:val="a3"/>
+              <w:ind w:firstLineChars="0" w:firstLine="0"/>
+            </w:pPr>
+            <w:r>
+              <w:t>完全实现</w:t>
+            </w:r>
+          </w:p>
+        </w:tc>
+        <w:tc>
+          <w:tcPr>
+            <w:tcW w:w="2347" w:type="dxa"/>
+          </w:tcPr>
+          <w:p>
+            <w:pPr>
+              <w:pStyle w:val="a3"/>
+              <w:ind w:firstLineChars="0" w:firstLine="0"/>
+            </w:pPr>
+          </w:p>
+        </w:tc>
+      </w:tr>
+      <w:tr>
+        <w:tc>
+          <w:tcPr>
+            <w:tcW w:w="896" w:type="dxa"/>
+          </w:tcPr>
+          <w:p>
+            <w:pPr>
+              <w:pStyle w:val="a3"/>
+              <w:ind w:firstLineChars="0" w:firstLine="0"/>
+              <w:jc w:val="center"/>
+              <w:rPr>
+                <w:rFonts w:hint="eastAsia"/>
+              </w:rPr>
+            </w:pPr>
+            <w:r>
+              <w:rPr>
+                <w:rFonts w:hint="eastAsia"/>
+              </w:rPr>
+              <w:t>FE-6</w:t>
+            </w:r>
+          </w:p>
+        </w:tc>
+        <w:tc>
+          <w:tcPr>
+            <w:tcW w:w="2410" w:type="dxa"/>
+          </w:tcPr>
+          <w:p>
+            <w:pPr>
+              <w:pStyle w:val="a3"/>
+              <w:ind w:firstLineChars="0" w:firstLine="0"/>
+            </w:pPr>
+            <w:r>
+              <w:t>不实现</w:t>
+            </w:r>
+          </w:p>
+        </w:tc>
+        <w:tc>
+          <w:tcPr>
+            <w:tcW w:w="2268" w:type="dxa"/>
+          </w:tcPr>
+          <w:p>
+            <w:pPr>
+              <w:pStyle w:val="a3"/>
+              <w:ind w:firstLineChars="0" w:firstLine="0"/>
+            </w:pPr>
+            <w:r>
+              <w:t>完全实现</w:t>
+            </w:r>
+          </w:p>
+        </w:tc>
+        <w:tc>
+          <w:tcPr>
+            <w:tcW w:w="2347" w:type="dxa"/>
+          </w:tcPr>
+          <w:p>
+            <w:pPr>
+              <w:pStyle w:val="a3"/>
+              <w:ind w:firstLineChars="0" w:firstLine="0"/>
+            </w:pPr>
+          </w:p>
+        </w:tc>
+      </w:tr>
+      <w:tr>
+        <w:tc>
+          <w:tcPr>
+            <w:tcW w:w="896" w:type="dxa"/>
+          </w:tcPr>
+          <w:p>
+            <w:pPr>
+              <w:pStyle w:val="a3"/>
+              <w:ind w:firstLineChars="0" w:firstLine="0"/>
+              <w:jc w:val="center"/>
+              <w:rPr>
+                <w:rFonts w:hint="eastAsia"/>
+              </w:rPr>
+            </w:pPr>
+            <w:r>
+              <w:rPr>
+                <w:rFonts w:hint="eastAsia"/>
+              </w:rPr>
+              <w:t>FE-7</w:t>
+            </w:r>
+          </w:p>
+        </w:tc>
+        <w:tc>
+          <w:tcPr>
+            <w:tcW w:w="2410" w:type="dxa"/>
+          </w:tcPr>
+          <w:p>
+            <w:pPr>
+              <w:pStyle w:val="a3"/>
+              <w:ind w:firstLineChars="0" w:firstLine="0"/>
+            </w:pPr>
+            <w:r>
+              <w:rPr>
+                <w:rFonts w:hint="eastAsia"/>
+              </w:rPr>
+              <w:t>完全实现</w:t>
+            </w:r>
           </w:p>
         </w:tc>
         <w:tc>
@@ -1627,12 +1993,43 @@
       <w:pPr>
         <w:pStyle w:val="a3"/>
         <w:ind w:left="375" w:firstLineChars="0" w:firstLine="0"/>
+        <w:rPr>
+          <w:rFonts w:hint="eastAsia"/>
+        </w:rPr>
       </w:pPr>
       <w:r>
         <w:t>LI-1:</w:t>
       </w:r>
-      <w:bookmarkStart w:id="0" w:name="_GoBack"/>
-      <w:bookmarkEnd w:id="0"/>
+      <w:r>
+        <w:t>由于</w:t>
+      </w:r>
+      <w:r>
+        <w:t>某些商品的信息未经录入</w:t>
+      </w:r>
+      <w:r>
+        <w:rPr>
+          <w:rFonts w:hint="eastAsia"/>
+        </w:rPr>
+        <w:t>或</w:t>
+      </w:r>
+      <w:r>
+        <w:t>未</w:t>
+      </w:r>
+      <w:r>
+        <w:t>及时更新等</w:t>
+      </w:r>
+      <w:r>
+        <w:t>原因</w:t>
+      </w:r>
+      <w:r>
+        <w:rPr>
+          <w:rFonts w:hint="eastAsia"/>
+        </w:rPr>
+        <w:t>，</w:t>
+      </w:r>
+      <w:r>
+        <w:t>不能保证提供的信息与现实完全同步</w:t>
+      </w:r>
     </w:p>
     <w:p>
       <w:pPr>
@@ -1641,6 +2038,85 @@
       </w:pPr>
       <w:r>
         <w:t>LI-2:</w:t>
+      </w:r>
+      <w:r>
+        <w:t>由于商家提供信息不甚完整</w:t>
+      </w:r>
+      <w:r>
+        <w:rPr>
+          <w:rFonts w:hint="eastAsia"/>
+        </w:rPr>
+        <w:t>、时间差等诸多</w:t>
+      </w:r>
+      <w:r>
+        <w:t>原因</w:t>
+      </w:r>
+      <w:r>
+        <w:rPr>
+          <w:rFonts w:hint="eastAsia"/>
+        </w:rPr>
+        <w:t>，</w:t>
+      </w:r>
+      <w:r>
+        <w:t>不能保证所有信息的完整录入</w:t>
+      </w:r>
+    </w:p>
+    <w:p>
+      <w:pPr>
+        <w:pStyle w:val="a3"/>
+        <w:ind w:left="375" w:firstLineChars="0" w:firstLine="0"/>
+        <w:rPr>
+          <w:rFonts w:hint="eastAsia"/>
+        </w:rPr>
+      </w:pPr>
+      <w:r>
+        <w:t>LI-3:</w:t>
+      </w:r>
+      <w:r>
+        <w:rPr>
+          <w:rFonts w:hint="eastAsia"/>
+          <w:highlight w:val="yellow"/>
+        </w:rPr>
+        <w:t xml:space="preserve"> </w:t>
+      </w:r>
+      <w:r>
+        <w:rPr>
+          <w:rFonts w:hint="eastAsia"/>
+          <w:highlight w:val="yellow"/>
+        </w:rPr>
+        <w:t>“</w:t>
+      </w:r>
+      <w:r>
+        <w:rPr>
+          <w:highlight w:val="yellow"/>
+        </w:rPr>
+        <w:t>商场</w:t>
+      </w:r>
+      <w:r>
+        <w:rPr>
+          <w:rFonts w:hint="eastAsia"/>
+          <w:highlight w:val="yellow"/>
+        </w:rPr>
+        <w:t>价格</w:t>
+      </w:r>
+      <w:r>
+        <w:rPr>
+          <w:highlight w:val="yellow"/>
+        </w:rPr>
+        <w:t>信息整合系统</w:t>
+      </w:r>
+      <w:r>
+        <w:rPr>
+          <w:rFonts w:hint="eastAsia"/>
+          <w:highlight w:val="yellow"/>
+        </w:rPr>
+        <w:t>”</w:t>
+      </w:r>
+      <w:r>
+        <w:rPr>
+          <w:rFonts w:hint="eastAsia"/>
+        </w:rPr>
+        <w:t>只能在入驻商家之间进行比价</w:t>
       </w:r>
     </w:p>
     <w:p>
@@ -1648,7 +2124,7 @@
         <w:pStyle w:val="a3"/>
         <w:numPr>
           <w:ilvl w:val="0"/>
-          <w:numId w:val="2"/>
+          <w:numId w:val="3"/>
         </w:numPr>
         <w:ind w:firstLineChars="0"/>
       </w:pPr>
@@ -1673,11 +2149,120 @@
         </w:rPr>
         <w:t>操作环境</w:t>
       </w:r>
+      <w:r>
+        <w:rPr>
+          <w:rFonts w:hint="eastAsia"/>
+          <w:highlight w:val="yellow"/>
+        </w:rPr>
+        <w:t>（</w:t>
+      </w:r>
+      <w:r>
+        <w:rPr>
+          <w:rFonts w:hint="eastAsia"/>
+          <w:highlight w:val="yellow"/>
+        </w:rPr>
+        <w:t>待完善</w:t>
+      </w:r>
+      <w:r>
+        <w:rPr>
+          <w:rFonts w:hint="eastAsia"/>
+          <w:highlight w:val="yellow"/>
+        </w:rPr>
+        <w:t>）</w:t>
+      </w:r>
     </w:p>
     <w:p>
       <w:pPr>
         <w:pStyle w:val="a3"/>
         <w:ind w:left="375" w:firstLineChars="0" w:firstLine="0"/>
+        <w:rPr>
+          <w:rFonts w:hint="eastAsia"/>
+        </w:rPr>
+      </w:pPr>
+      <w:r>
+        <w:lastRenderedPageBreak/>
+        <w:t>该系统要求运行在移动端</w:t>
+      </w:r>
+      <w:r>
+        <w:rPr>
+          <w:rFonts w:hint="eastAsia"/>
+        </w:rPr>
+        <w:t>（以</w:t>
+      </w:r>
+      <w:r>
+        <w:rPr>
+          <w:rFonts w:hint="eastAsia"/>
+        </w:rPr>
+        <w:t>Android</w:t>
+      </w:r>
+      <w:r>
+        <w:rPr>
+          <w:rFonts w:hint="eastAsia"/>
+        </w:rPr>
+        <w:t>、</w:t>
+      </w:r>
+      <w:r>
+        <w:rPr>
+          <w:rFonts w:hint="eastAsia"/>
+        </w:rPr>
+        <w:t>IOS</w:t>
+      </w:r>
+      <w:r>
+        <w:rPr>
+          <w:rFonts w:hint="eastAsia"/>
+        </w:rPr>
+        <w:t>、</w:t>
+      </w:r>
+      <w:r>
+        <w:rPr>
+          <w:rFonts w:hint="eastAsia"/>
+        </w:rPr>
+        <w:t>WP</w:t>
+      </w:r>
+      <w:r>
+        <w:rPr>
+          <w:rFonts w:hint="eastAsia"/>
+        </w:rPr>
+        <w:t>三大平台为主）。面向的</w:t>
+      </w:r>
+      <w:r>
+        <w:t>用户以地域为</w:t>
+      </w:r>
+      <w:r>
+        <w:rPr>
+          <w:rFonts w:hint="eastAsia"/>
+        </w:rPr>
+        <w:t>范围，要求</w:t>
+      </w:r>
+      <w:r>
+        <w:rPr>
+          <w:rFonts w:hint="eastAsia"/>
+        </w:rPr>
+        <w:t>系统能</w:t>
+      </w:r>
+      <w:r>
+        <w:rPr>
+          <w:rFonts w:hint="eastAsia"/>
+        </w:rPr>
+        <w:t>24</w:t>
+      </w:r>
+      <w:r>
+        <w:rPr>
+          <w:rFonts w:hint="eastAsia"/>
+        </w:rPr>
+        <w:t>小时运行</w:t>
+      </w:r>
+      <w:r>
+        <w:rPr>
+          <w:rFonts w:hint="eastAsia"/>
+        </w:rPr>
+        <w:t>。</w:t>
+      </w:r>
+    </w:p>
+    <w:p>
+      <w:pPr>
+        <w:pStyle w:val="a3"/>
+        <w:ind w:left="375" w:firstLineChars="0" w:firstLine="0"/>
       </w:pPr>
       <w:r>
         <w:rPr>
@@ -1692,6 +2277,569 @@
         <w:t>涉众</w:t>
       </w:r>
     </w:p>
+    <w:tbl>
+      <w:tblPr>
+        <w:tblStyle w:val="a4"/>
+        <w:tblW w:w="0" w:type="auto"/>
+        <w:tblInd w:w="375" w:type="dxa"/>
+        <w:tblLook w:val="04A0" w:firstRow="1" w:lastRow="0" w:firstColumn="1" w:lastColumn="0" w:noHBand="0" w:noVBand="1"/>
+      </w:tblPr>
+      <w:tblGrid>
+        <w:gridCol w:w="1584"/>
+        <w:gridCol w:w="1584"/>
+        <w:gridCol w:w="1584"/>
+        <w:gridCol w:w="1584"/>
+        <w:gridCol w:w="1585"/>
+      </w:tblGrid>
+      <w:tr>
+        <w:tc>
+          <w:tcPr>
+            <w:tcW w:w="1584" w:type="dxa"/>
+          </w:tcPr>
+          <w:p>
+            <w:pPr>
+              <w:pStyle w:val="a3"/>
+              <w:ind w:firstLineChars="0" w:firstLine="0"/>
+              <w:jc w:val="center"/>
+              <w:rPr>
+                <w:rFonts w:hint="eastAsia"/>
+              </w:rPr>
+            </w:pPr>
+            <w:r>
+              <w:rPr>
+                <w:rFonts w:hint="eastAsia"/>
+              </w:rPr>
+              <w:t>涉众</w:t>
+            </w:r>
+          </w:p>
+        </w:tc>
+        <w:tc>
+          <w:tcPr>
+            <w:tcW w:w="1584" w:type="dxa"/>
+          </w:tcPr>
+          <w:p>
+            <w:pPr>
+              <w:pStyle w:val="a3"/>
+              <w:ind w:firstLineChars="0" w:firstLine="0"/>
+              <w:jc w:val="center"/>
+              <w:rPr>
+                <w:rFonts w:hint="eastAsia"/>
+              </w:rPr>
+            </w:pPr>
+            <w:r>
+              <w:rPr>
+                <w:rFonts w:hint="eastAsia"/>
+              </w:rPr>
+              <w:t>主要目标</w:t>
+            </w:r>
+          </w:p>
+        </w:tc>
+        <w:tc>
+          <w:tcPr>
+            <w:tcW w:w="1584" w:type="dxa"/>
+          </w:tcPr>
+          <w:p>
+            <w:pPr>
+              <w:pStyle w:val="a3"/>
+              <w:ind w:firstLineChars="0" w:firstLine="0"/>
+              <w:jc w:val="center"/>
+              <w:rPr>
+                <w:rFonts w:hint="eastAsia"/>
+              </w:rPr>
+            </w:pPr>
+            <w:r>
+              <w:rPr>
+                <w:rFonts w:hint="eastAsia"/>
+              </w:rPr>
+              <w:t>态度</w:t>
+            </w:r>
+          </w:p>
+        </w:tc>
+        <w:tc>
+          <w:tcPr>
+            <w:tcW w:w="1584" w:type="dxa"/>
+          </w:tcPr>
+          <w:p>
+            <w:pPr>
+              <w:pStyle w:val="a3"/>
+              <w:ind w:firstLineChars="0" w:firstLine="0"/>
+              <w:jc w:val="center"/>
+              <w:rPr>
+                <w:rFonts w:hint="eastAsia"/>
+              </w:rPr>
+            </w:pPr>
+            <w:r>
+              <w:rPr>
+                <w:rFonts w:hint="eastAsia"/>
+              </w:rPr>
+              <w:t>主要关注点</w:t>
+            </w:r>
+          </w:p>
+        </w:tc>
+        <w:tc>
+          <w:tcPr>
+            <w:tcW w:w="1585" w:type="dxa"/>
+          </w:tcPr>
+          <w:p>
+            <w:pPr>
+              <w:pStyle w:val="a3"/>
+              <w:ind w:firstLineChars="0" w:firstLine="0"/>
+              <w:jc w:val="center"/>
+              <w:rPr>
+                <w:rFonts w:hint="eastAsia"/>
+              </w:rPr>
+            </w:pPr>
+            <w:r>
+              <w:rPr>
+                <w:rFonts w:hint="eastAsia"/>
+              </w:rPr>
+              <w:t>约束条件</w:t>
+            </w:r>
+          </w:p>
+        </w:tc>
+      </w:tr>
+      <w:tr>
+        <w:tc>
+          <w:tcPr>
+            <w:tcW w:w="1584" w:type="dxa"/>
+          </w:tcPr>
+          <w:p>
+            <w:pPr>
+              <w:pStyle w:val="a3"/>
+              <w:ind w:firstLineChars="0" w:firstLine="0"/>
+              <w:rPr>
+                <w:rFonts w:hint="eastAsia"/>
+              </w:rPr>
+            </w:pPr>
+            <w:r>
+              <w:rPr>
+                <w:rFonts w:hint="eastAsia"/>
+              </w:rPr>
+              <w:t>买家</w:t>
+            </w:r>
+          </w:p>
+        </w:tc>
+        <w:tc>
+          <w:tcPr>
+            <w:tcW w:w="1584" w:type="dxa"/>
+          </w:tcPr>
+          <w:p>
+            <w:pPr>
+              <w:pStyle w:val="a3"/>
+              <w:ind w:firstLineChars="0" w:firstLine="0"/>
+              <w:rPr>
+                <w:rFonts w:hint="eastAsia"/>
+              </w:rPr>
+            </w:pPr>
+            <w:r>
+              <w:rPr>
+                <w:rFonts w:hint="eastAsia"/>
+              </w:rPr>
+              <w:t>可以通过系统获得较为完整的市场信息</w:t>
+            </w:r>
+            <w:r>
+              <w:rPr>
+                <w:rFonts w:hint="eastAsia"/>
+              </w:rPr>
+              <w:t>，更好地选择心仪的商品，并以较为便</w:t>
+            </w:r>
+            <w:r>
+              <w:rPr>
+                <w:rFonts w:hint="eastAsia"/>
+              </w:rPr>
+              <w:t>宜的价格获得。</w:t>
+            </w:r>
+          </w:p>
+        </w:tc>
+        <w:tc>
+          <w:tcPr>
+            <w:tcW w:w="1584" w:type="dxa"/>
+          </w:tcPr>
+          <w:p>
+            <w:pPr>
+              <w:pStyle w:val="a3"/>
+              <w:ind w:firstLineChars="0" w:firstLine="0"/>
+              <w:rPr>
+                <w:rFonts w:hint="eastAsia"/>
+              </w:rPr>
+            </w:pPr>
+            <w:r>
+              <w:rPr>
+                <w:rFonts w:hint="eastAsia"/>
+              </w:rPr>
+              <w:t>作为系统的主要服务对象，系统的使用能够节省时间、金钱和精力，所以积极支持该系统，但不能确保能够得到满意的结果</w:t>
+            </w:r>
+          </w:p>
+        </w:tc>
+        <w:tc>
+          <w:tcPr>
+            <w:tcW w:w="1584" w:type="dxa"/>
+          </w:tcPr>
+          <w:p>
+            <w:pPr>
+              <w:pStyle w:val="a3"/>
+              <w:ind w:firstLineChars="0" w:firstLine="0"/>
+              <w:rPr>
+                <w:rFonts w:hint="eastAsia"/>
+              </w:rPr>
+            </w:pPr>
+            <w:r>
+              <w:rPr>
+                <w:rFonts w:hint="eastAsia"/>
+              </w:rPr>
+              <w:t>使用要简单；商品信息要有效；信息要丰富、及时；</w:t>
+            </w:r>
+          </w:p>
+        </w:tc>
+        <w:tc>
+          <w:tcPr>
+            <w:tcW w:w="1585" w:type="dxa"/>
+          </w:tcPr>
+          <w:p>
+            <w:pPr>
+              <w:pStyle w:val="a3"/>
+              <w:ind w:firstLineChars="0" w:firstLine="0"/>
+              <w:rPr>
+                <w:rFonts w:hint="eastAsia"/>
+              </w:rPr>
+            </w:pPr>
+            <w:r>
+              <w:rPr>
+                <w:rFonts w:hint="eastAsia"/>
+              </w:rPr>
+              <w:t>需要连接网络保证信息的及时更新；无法获得未入驻商家的相关销售信息</w:t>
+            </w:r>
+          </w:p>
+        </w:tc>
+      </w:tr>
+      <w:tr>
+        <w:tc>
+          <w:tcPr>
+            <w:tcW w:w="1584" w:type="dxa"/>
+          </w:tcPr>
+          <w:p>
+            <w:pPr>
+              <w:pStyle w:val="a3"/>
+              <w:ind w:firstLineChars="0" w:firstLine="0"/>
+              <w:rPr>
+                <w:rFonts w:hint="eastAsia"/>
+              </w:rPr>
+            </w:pPr>
+            <w:r>
+              <w:rPr>
+                <w:rFonts w:hint="eastAsia"/>
+              </w:rPr>
+              <w:t>商场管理层</w:t>
+            </w:r>
+          </w:p>
+        </w:tc>
+        <w:tc>
+          <w:tcPr>
+            <w:tcW w:w="1584" w:type="dxa"/>
+          </w:tcPr>
+          <w:p>
+            <w:pPr>
+              <w:pStyle w:val="a3"/>
+              <w:ind w:firstLineChars="0" w:firstLine="0"/>
+              <w:rPr>
+                <w:rFonts w:hint="eastAsia"/>
+              </w:rPr>
+            </w:pPr>
+            <w:r>
+              <w:rPr>
+                <w:rFonts w:hint="eastAsia"/>
+              </w:rPr>
+              <w:t>可以让更多的消费者看到商场的优惠促销活动，减少广告成本</w:t>
+            </w:r>
+          </w:p>
+        </w:tc>
+        <w:tc>
+          <w:tcPr>
+            <w:tcW w:w="1584" w:type="dxa"/>
+          </w:tcPr>
+          <w:p>
+            <w:pPr>
+              <w:pStyle w:val="a3"/>
+              <w:ind w:firstLineChars="0" w:firstLine="0"/>
+              <w:rPr>
+                <w:rFonts w:hint="eastAsia"/>
+              </w:rPr>
+            </w:pPr>
+            <w:r>
+              <w:rPr>
+                <w:rFonts w:hint="eastAsia"/>
+              </w:rPr>
+              <w:t>能够接受，但比较谨慎</w:t>
+            </w:r>
+          </w:p>
+        </w:tc>
+        <w:tc>
+          <w:tcPr>
+            <w:tcW w:w="1584" w:type="dxa"/>
+          </w:tcPr>
+          <w:p>
+            <w:pPr>
+              <w:pStyle w:val="a3"/>
+              <w:ind w:firstLineChars="0" w:firstLine="0"/>
+              <w:rPr>
+                <w:rFonts w:hint="eastAsia"/>
+              </w:rPr>
+            </w:pPr>
+            <w:r>
+              <w:rPr>
+                <w:rFonts w:hint="eastAsia"/>
+              </w:rPr>
+              <w:t>尽量少使用新技术；关注运营后对市场产生的影响，关注使用系统的成本</w:t>
+            </w:r>
+          </w:p>
+        </w:tc>
+        <w:tc>
+          <w:tcPr>
+            <w:tcW w:w="1585" w:type="dxa"/>
+          </w:tcPr>
+          <w:p>
+            <w:pPr>
+              <w:pStyle w:val="a3"/>
+              <w:ind w:firstLineChars="0" w:firstLine="0"/>
+              <w:rPr>
+                <w:rFonts w:hint="eastAsia"/>
+              </w:rPr>
+            </w:pPr>
+            <w:r>
+              <w:rPr>
+                <w:rFonts w:hint="eastAsia"/>
+              </w:rPr>
+              <w:t>尚未有充足的用户基础，无法预测使用系统的成效，缺少非常强烈的动机去使用系统</w:t>
+            </w:r>
+          </w:p>
+        </w:tc>
+      </w:tr>
+      <w:tr>
+        <w:tc>
+          <w:tcPr>
+            <w:tcW w:w="1584" w:type="dxa"/>
+          </w:tcPr>
+          <w:p>
+            <w:pPr>
+              <w:pStyle w:val="a3"/>
+              <w:ind w:firstLineChars="0" w:firstLine="0"/>
+              <w:rPr>
+                <w:rFonts w:hint="eastAsia"/>
+              </w:rPr>
+            </w:pPr>
+            <w:r>
+              <w:rPr>
+                <w:rFonts w:hint="eastAsia"/>
+              </w:rPr>
+              <w:t>品牌销售员</w:t>
+            </w:r>
+          </w:p>
+        </w:tc>
+        <w:tc>
+          <w:tcPr>
+            <w:tcW w:w="1584" w:type="dxa"/>
+          </w:tcPr>
+          <w:p>
+            <w:pPr>
+              <w:pStyle w:val="a3"/>
+              <w:ind w:firstLineChars="0" w:firstLine="0"/>
+              <w:rPr>
+                <w:rFonts w:hint="eastAsia"/>
+              </w:rPr>
+            </w:pPr>
+            <w:r>
+              <w:rPr>
+                <w:rFonts w:hint="eastAsia"/>
+              </w:rPr>
+              <w:t>得不到太多益处，</w:t>
+            </w:r>
+            <w:r>
+              <w:t>会增加经营中的操作步骤</w:t>
+            </w:r>
+          </w:p>
+        </w:tc>
+        <w:tc>
+          <w:tcPr>
+            <w:tcW w:w="1584" w:type="dxa"/>
+          </w:tcPr>
+          <w:p>
+            <w:pPr>
+              <w:pStyle w:val="a3"/>
+              <w:ind w:firstLineChars="0" w:firstLine="0"/>
+              <w:rPr>
+                <w:rFonts w:hint="eastAsia"/>
+              </w:rPr>
+            </w:pPr>
+            <w:r>
+              <w:rPr>
+                <w:rFonts w:hint="eastAsia"/>
+              </w:rPr>
+              <w:t>不愿意采用该系统，但能够认识到该系统的价值所在</w:t>
+            </w:r>
+          </w:p>
+        </w:tc>
+        <w:tc>
+          <w:tcPr>
+            <w:tcW w:w="1584" w:type="dxa"/>
+          </w:tcPr>
+          <w:p>
+            <w:pPr>
+              <w:pStyle w:val="a3"/>
+              <w:ind w:firstLineChars="0" w:firstLine="0"/>
+              <w:rPr>
+                <w:rFonts w:hint="eastAsia"/>
+              </w:rPr>
+            </w:pPr>
+            <w:r>
+              <w:rPr>
+                <w:rFonts w:hint="eastAsia"/>
+              </w:rPr>
+              <w:t>尽量减少简化商品信息发布更新的相关步骤</w:t>
+            </w:r>
+          </w:p>
+        </w:tc>
+        <w:tc>
+          <w:tcPr>
+            <w:tcW w:w="1585" w:type="dxa"/>
+          </w:tcPr>
+          <w:p>
+            <w:pPr>
+              <w:pStyle w:val="a3"/>
+              <w:ind w:firstLineChars="0" w:firstLine="0"/>
+              <w:rPr>
+                <w:rFonts w:hint="eastAsia"/>
+              </w:rPr>
+            </w:pPr>
+            <w:r>
+              <w:rPr>
+                <w:rFonts w:hint="eastAsia"/>
+              </w:rPr>
+              <w:t>需要时间去适应销售步骤的变更</w:t>
+            </w:r>
+          </w:p>
+        </w:tc>
+      </w:tr>
+      <w:tr>
+        <w:tc>
+          <w:tcPr>
+            <w:tcW w:w="1584" w:type="dxa"/>
+          </w:tcPr>
+          <w:p>
+            <w:pPr>
+              <w:pStyle w:val="a3"/>
+              <w:ind w:firstLineChars="0" w:firstLine="0"/>
+              <w:rPr>
+                <w:rFonts w:hint="eastAsia"/>
+              </w:rPr>
+            </w:pPr>
+            <w:r>
+              <w:rPr>
+                <w:rFonts w:hint="eastAsia"/>
+              </w:rPr>
+              <w:t>需求提出者</w:t>
+            </w:r>
+          </w:p>
+        </w:tc>
+        <w:tc>
+          <w:tcPr>
+            <w:tcW w:w="1584" w:type="dxa"/>
+          </w:tcPr>
+          <w:p>
+            <w:pPr>
+              <w:pStyle w:val="a3"/>
+              <w:ind w:firstLineChars="0" w:firstLine="0"/>
+              <w:rPr>
+                <w:rFonts w:hint="eastAsia"/>
+              </w:rPr>
+            </w:pPr>
+            <w:r>
+              <w:rPr>
+                <w:rFonts w:hint="eastAsia"/>
+              </w:rPr>
+              <w:t>帮助提高消费者的购物效率，节省大众的时间与金钱</w:t>
+            </w:r>
+          </w:p>
+        </w:tc>
+        <w:tc>
+          <w:tcPr>
+            <w:tcW w:w="1584" w:type="dxa"/>
+          </w:tcPr>
+          <w:p>
+            <w:pPr>
+              <w:pStyle w:val="a3"/>
+              <w:ind w:firstLineChars="0" w:firstLine="0"/>
+              <w:rPr>
+                <w:rFonts w:hint="eastAsia"/>
+              </w:rPr>
+            </w:pPr>
+            <w:r>
+              <w:rPr>
+                <w:rFonts w:hint="eastAsia"/>
+              </w:rPr>
+              <w:t>强烈承诺完成版本</w:t>
+            </w:r>
+            <w:r>
+              <w:rPr>
+                <w:rFonts w:hint="eastAsia"/>
+              </w:rPr>
+              <w:t>2</w:t>
+            </w:r>
+            <w:r>
+              <w:rPr>
+                <w:rFonts w:hint="eastAsia"/>
+              </w:rPr>
+              <w:t>，在条件许可的情况下完成版本</w:t>
+            </w:r>
+            <w:r>
+              <w:rPr>
+                <w:rFonts w:hint="eastAsia"/>
+              </w:rPr>
+              <w:t>3</w:t>
+            </w:r>
+          </w:p>
+        </w:tc>
+        <w:tc>
+          <w:tcPr>
+            <w:tcW w:w="1584" w:type="dxa"/>
+          </w:tcPr>
+          <w:p>
+            <w:pPr>
+              <w:pStyle w:val="a3"/>
+              <w:ind w:firstLineChars="0" w:firstLine="0"/>
+              <w:rPr>
+                <w:rFonts w:hint="eastAsia"/>
+              </w:rPr>
+            </w:pPr>
+            <w:r>
+              <w:rPr>
+                <w:rFonts w:hint="eastAsia"/>
+              </w:rPr>
+              <w:t>适应该系统能够有效节省用户的时间、金钱和精力</w:t>
+            </w:r>
+          </w:p>
+        </w:tc>
+        <w:tc>
+          <w:tcPr>
+            <w:tcW w:w="1585" w:type="dxa"/>
+          </w:tcPr>
+          <w:p>
+            <w:pPr>
+              <w:pStyle w:val="a3"/>
+              <w:ind w:firstLineChars="0" w:firstLine="0"/>
+              <w:rPr>
+                <w:rFonts w:hint="eastAsia"/>
+              </w:rPr>
+            </w:pPr>
+            <w:r>
+              <w:rPr>
+                <w:rFonts w:hint="eastAsia"/>
+              </w:rPr>
+              <w:t>无</w:t>
+            </w:r>
+          </w:p>
+        </w:tc>
+      </w:tr>
+    </w:tbl>
     <w:p>
       <w:pPr>
         <w:pStyle w:val="a3"/>
@@ -1858,26 +3006,131 @@
                 <w:rFonts w:hint="eastAsia"/>
                 <w:highlight w:val="yellow"/>
               </w:rPr>
-              <w:t>？？</w:t>
-            </w:r>
-            <w:r>
-              <w:rPr>
-                <w:rFonts w:hint="eastAsia"/>
-              </w:rPr>
-              <w:t>日期完成第一版，</w:t>
-            </w:r>
-            <w:r>
-              <w:rPr>
-                <w:rFonts w:hint="eastAsia"/>
+              <w:t>2</w:t>
+            </w:r>
+            <w:r>
+              <w:rPr>
                 <w:highlight w:val="yellow"/>
               </w:rPr>
-              <w:t>？？</w:t>
-            </w:r>
-            <w:r>
-              <w:rPr>
-                <w:rFonts w:hint="eastAsia"/>
-              </w:rPr>
-              <w:t>日期完成第二版；在不包括责任人评审的情况下，最多可超过期限</w:t>
+              <w:t>015</w:t>
+            </w:r>
+            <w:r>
+              <w:rPr>
+                <w:highlight w:val="yellow"/>
+              </w:rPr>
+              <w:t>年</w:t>
+            </w:r>
+            <w:r>
+              <w:rPr>
+                <w:rFonts w:hint="eastAsia"/>
+                <w:highlight w:val="yellow"/>
+              </w:rPr>
+              <w:t>2</w:t>
+            </w:r>
+            <w:r>
+              <w:rPr>
+                <w:rFonts w:hint="eastAsia"/>
+                <w:highlight w:val="yellow"/>
+              </w:rPr>
+              <w:t>月底</w:t>
+            </w:r>
+            <w:r>
+              <w:rPr>
+                <w:rFonts w:hint="eastAsia"/>
+              </w:rPr>
+              <w:t>完成第一版，</w:t>
+            </w:r>
+            <w:r>
+              <w:rPr>
+                <w:rFonts w:hint="eastAsia"/>
+                <w:highlight w:val="yellow"/>
+              </w:rPr>
+              <w:t>2015</w:t>
+            </w:r>
+            <w:r>
+              <w:rPr>
+                <w:rFonts w:hint="eastAsia"/>
+                <w:highlight w:val="yellow"/>
+              </w:rPr>
+              <w:t>年</w:t>
+            </w:r>
+            <w:r>
+              <w:rPr>
+                <w:rFonts w:hint="eastAsia"/>
+                <w:highlight w:val="yellow"/>
+              </w:rPr>
+              <w:t>4</w:t>
+            </w:r>
+            <w:r>
+              <w:rPr>
+                <w:rFonts w:hint="eastAsia"/>
+                <w:highlight w:val="yellow"/>
+              </w:rPr>
+              <w:t>月底</w:t>
+            </w:r>
+            <w:r>
+              <w:rPr>
+                <w:rFonts w:hint="eastAsia"/>
+              </w:rPr>
+              <w:t>完成第二版</w:t>
+            </w:r>
+            <w:r>
+              <w:rPr>
+                <w:rFonts w:hint="eastAsia"/>
+              </w:rPr>
+              <w:t>，</w:t>
+            </w:r>
+            <w:r>
+              <w:rPr>
+                <w:rFonts w:hint="eastAsia"/>
+              </w:rPr>
+              <w:t>2</w:t>
+            </w:r>
+            <w:r>
+              <w:rPr>
+                <w:rFonts w:hint="eastAsia"/>
+                <w:highlight w:val="yellow"/>
+              </w:rPr>
+              <w:t>015</w:t>
+            </w:r>
+            <w:r>
+              <w:rPr>
+                <w:rFonts w:hint="eastAsia"/>
+                <w:highlight w:val="yellow"/>
+              </w:rPr>
+              <w:t>年</w:t>
+            </w:r>
+            <w:r>
+              <w:rPr>
+                <w:rFonts w:hint="eastAsia"/>
+                <w:highlight w:val="yellow"/>
+              </w:rPr>
+              <w:t>6</w:t>
+            </w:r>
+            <w:r>
+              <w:rPr>
+                <w:rFonts w:hint="eastAsia"/>
+                <w:highlight w:val="yellow"/>
+              </w:rPr>
+              <w:t>月底</w:t>
+            </w:r>
+            <w:r>
+              <w:rPr>
+                <w:rFonts w:hint="eastAsia"/>
+              </w:rPr>
+              <w:t>完成第三版</w:t>
+            </w:r>
+            <w:r>
+              <w:rPr>
+                <w:rFonts w:hint="eastAsia"/>
+              </w:rPr>
+              <w:t>（经营良好，条件许可）</w:t>
+            </w:r>
+            <w:r>
+              <w:rPr>
+                <w:rFonts w:hint="eastAsia"/>
+              </w:rPr>
+              <w:t>；在不包括责任人评审的情况下，最多可超过期限</w:t>
             </w:r>
             <w:r>
               <w:rPr>
@@ -2165,6 +3418,522 @@
       <w:r>
         <w:t>词汇表</w:t>
       </w:r>
+    </w:p>
+    <w:tbl>
+      <w:tblPr>
+        <w:tblStyle w:val="a4"/>
+        <w:tblW w:w="0" w:type="auto"/>
+        <w:tblLook w:val="04A0" w:firstRow="1" w:lastRow="0" w:firstColumn="1" w:lastColumn="0" w:noHBand="0" w:noVBand="1"/>
+      </w:tblPr>
+      <w:tblGrid>
+        <w:gridCol w:w="2765"/>
+        <w:gridCol w:w="2765"/>
+        <w:gridCol w:w="2766"/>
+      </w:tblGrid>
+      <w:tr>
+        <w:tc>
+          <w:tcPr>
+            <w:tcW w:w="2765" w:type="dxa"/>
+          </w:tcPr>
+          <w:p>
+            <w:pPr>
+              <w:jc w:val="center"/>
+              <w:rPr>
+                <w:rFonts w:hint="eastAsia"/>
+              </w:rPr>
+            </w:pPr>
+            <w:r>
+              <w:rPr>
+                <w:rFonts w:hint="eastAsia"/>
+              </w:rPr>
+              <w:t>缩写</w:t>
+            </w:r>
+          </w:p>
+        </w:tc>
+        <w:tc>
+          <w:tcPr>
+            <w:tcW w:w="2765" w:type="dxa"/>
+          </w:tcPr>
+          <w:p>
+            <w:pPr>
+              <w:jc w:val="center"/>
+              <w:rPr>
+                <w:rFonts w:hint="eastAsia"/>
+              </w:rPr>
+            </w:pPr>
+            <w:r>
+              <w:rPr>
+                <w:rFonts w:hint="eastAsia"/>
+              </w:rPr>
+              <w:t>英文</w:t>
+            </w:r>
+            <w:r>
+              <w:rPr>
+                <w:rFonts w:hint="eastAsia"/>
+              </w:rPr>
+              <w:t>English</w:t>
+            </w:r>
+          </w:p>
+        </w:tc>
+        <w:tc>
+          <w:tcPr>
+            <w:tcW w:w="2766" w:type="dxa"/>
+          </w:tcPr>
+          <w:p>
+            <w:pPr>
+              <w:jc w:val="center"/>
+              <w:rPr>
+                <w:rFonts w:hint="eastAsia"/>
+              </w:rPr>
+            </w:pPr>
+            <w:r>
+              <w:rPr>
+                <w:rFonts w:hint="eastAsia"/>
+              </w:rPr>
+              <w:t>中文</w:t>
+            </w:r>
+          </w:p>
+        </w:tc>
+      </w:tr>
+      <w:tr>
+        <w:tc>
+          <w:tcPr>
+            <w:tcW w:w="2765" w:type="dxa"/>
+          </w:tcPr>
+          <w:p>
+            <w:pPr>
+              <w:jc w:val="center"/>
+              <w:rPr>
+                <w:rFonts w:hint="eastAsia"/>
+              </w:rPr>
+            </w:pPr>
+            <w:r>
+              <w:rPr>
+                <w:rFonts w:hint="eastAsia"/>
+              </w:rPr>
+              <w:t>BO</w:t>
+            </w:r>
+          </w:p>
+        </w:tc>
+        <w:tc>
+          <w:tcPr>
+            <w:tcW w:w="2765" w:type="dxa"/>
+          </w:tcPr>
+          <w:p>
+            <w:pPr>
+              <w:jc w:val="center"/>
+              <w:rPr>
+                <w:rFonts w:hint="eastAsia"/>
+              </w:rPr>
+            </w:pPr>
+            <w:r>
+              <w:rPr>
+                <w:rFonts w:ascii="Arial" w:hAnsi="Arial" w:cs="Arial"/>
+                <w:color w:val="333333"/>
+                <w:sz w:val="20"/>
+                <w:szCs w:val="20"/>
+                <w:shd w:val="clear" w:color="auto" w:fill="FFFFFF"/>
+              </w:rPr>
+              <w:t>Business Object</w:t>
+            </w:r>
+          </w:p>
+        </w:tc>
+        <w:tc>
+          <w:tcPr>
+            <w:tcW w:w="2766" w:type="dxa"/>
+          </w:tcPr>
+          <w:p>
+            <w:pPr>
+              <w:jc w:val="center"/>
+              <w:rPr>
+                <w:rFonts w:hint="eastAsia"/>
+              </w:rPr>
+            </w:pPr>
+            <w:r>
+              <w:rPr>
+                <w:rFonts w:ascii="Arial" w:hAnsi="Arial" w:cs="Arial"/>
+                <w:color w:val="333333"/>
+                <w:sz w:val="20"/>
+                <w:szCs w:val="20"/>
+                <w:shd w:val="clear" w:color="auto" w:fill="FFFFFF"/>
+              </w:rPr>
+              <w:t>业务对象</w:t>
+            </w:r>
+          </w:p>
+        </w:tc>
+      </w:tr>
+      <w:tr>
+        <w:tc>
+          <w:tcPr>
+            <w:tcW w:w="2765" w:type="dxa"/>
+          </w:tcPr>
+          <w:p>
+            <w:pPr>
+              <w:jc w:val="center"/>
+              <w:rPr>
+                <w:rFonts w:hint="eastAsia"/>
+              </w:rPr>
+            </w:pPr>
+            <w:r>
+              <w:rPr>
+                <w:rFonts w:hint="eastAsia"/>
+              </w:rPr>
+              <w:t>SC</w:t>
+            </w:r>
+          </w:p>
+        </w:tc>
+        <w:tc>
+          <w:tcPr>
+            <w:tcW w:w="2765" w:type="dxa"/>
+          </w:tcPr>
+          <w:p>
+            <w:pPr>
+              <w:jc w:val="center"/>
+              <w:rPr>
+                <w:rFonts w:hint="eastAsia"/>
+              </w:rPr>
+            </w:pPr>
+            <w:r>
+              <w:rPr>
+                <w:rFonts w:ascii="Tahoma" w:hAnsi="Tahoma" w:cs="Tahoma"/>
+                <w:color w:val="333333"/>
+                <w:szCs w:val="21"/>
+                <w:shd w:val="clear" w:color="auto" w:fill="FFFFFF"/>
+              </w:rPr>
+              <w:t>Success Criteria</w:t>
+            </w:r>
+          </w:p>
+        </w:tc>
+        <w:tc>
+          <w:tcPr>
+            <w:tcW w:w="2766" w:type="dxa"/>
+          </w:tcPr>
+          <w:p>
+            <w:pPr>
+              <w:jc w:val="center"/>
+              <w:rPr>
+                <w:rFonts w:hint="eastAsia"/>
+              </w:rPr>
+            </w:pPr>
+            <w:r>
+              <w:rPr>
+                <w:rFonts w:ascii="Tahoma" w:hAnsi="Tahoma" w:cs="Tahoma"/>
+                <w:color w:val="333333"/>
+                <w:szCs w:val="21"/>
+                <w:shd w:val="clear" w:color="auto" w:fill="FFFFFF"/>
+              </w:rPr>
+              <w:t>成功标准</w:t>
+            </w:r>
+          </w:p>
+        </w:tc>
+      </w:tr>
+      <w:tr>
+        <w:tc>
+          <w:tcPr>
+            <w:tcW w:w="2765" w:type="dxa"/>
+          </w:tcPr>
+          <w:p>
+            <w:pPr>
+              <w:jc w:val="center"/>
+              <w:rPr>
+                <w:rFonts w:hint="eastAsia"/>
+              </w:rPr>
+            </w:pPr>
+            <w:r>
+              <w:rPr>
+                <w:rFonts w:hint="eastAsia"/>
+              </w:rPr>
+              <w:t>RI</w:t>
+            </w:r>
+          </w:p>
+        </w:tc>
+        <w:tc>
+          <w:tcPr>
+            <w:tcW w:w="2765" w:type="dxa"/>
+          </w:tcPr>
+          <w:p>
+            <w:pPr>
+              <w:jc w:val="center"/>
+              <w:rPr>
+                <w:rFonts w:hint="eastAsia"/>
+              </w:rPr>
+            </w:pPr>
+            <w:r>
+              <w:rPr>
+                <w:rFonts w:hint="eastAsia"/>
+                <w:highlight w:val="yellow"/>
+              </w:rPr>
+              <w:t>Risk</w:t>
+            </w:r>
+          </w:p>
+        </w:tc>
+        <w:tc>
+          <w:tcPr>
+            <w:tcW w:w="2766" w:type="dxa"/>
+          </w:tcPr>
+          <w:p>
+            <w:pPr>
+              <w:jc w:val="center"/>
+              <w:rPr>
+                <w:rFonts w:hint="eastAsia"/>
+              </w:rPr>
+            </w:pPr>
+            <w:r>
+              <w:rPr>
+                <w:rFonts w:hint="eastAsia"/>
+              </w:rPr>
+              <w:t>业务风险</w:t>
+            </w:r>
+          </w:p>
+        </w:tc>
+      </w:tr>
+      <w:tr>
+        <w:tc>
+          <w:tcPr>
+            <w:tcW w:w="2765" w:type="dxa"/>
+          </w:tcPr>
+          <w:p>
+            <w:pPr>
+              <w:jc w:val="center"/>
+              <w:rPr>
+                <w:rFonts w:hint="eastAsia"/>
+              </w:rPr>
+            </w:pPr>
+            <w:r>
+              <w:rPr>
+                <w:rFonts w:hint="eastAsia"/>
+              </w:rPr>
+              <w:t>FE</w:t>
+            </w:r>
+          </w:p>
+        </w:tc>
+        <w:tc>
+          <w:tcPr>
+            <w:tcW w:w="2765" w:type="dxa"/>
+          </w:tcPr>
+          <w:p>
+            <w:pPr>
+              <w:jc w:val="center"/>
+              <w:rPr>
+                <w:rFonts w:hint="eastAsia"/>
+              </w:rPr>
+            </w:pPr>
+            <w:r>
+              <w:rPr>
+                <w:rFonts w:hint="eastAsia"/>
+                <w:highlight w:val="yellow"/>
+              </w:rPr>
+              <w:t>Feature</w:t>
+            </w:r>
+          </w:p>
+        </w:tc>
+        <w:tc>
+          <w:tcPr>
+            <w:tcW w:w="2766" w:type="dxa"/>
+          </w:tcPr>
+          <w:p>
+            <w:pPr>
+              <w:jc w:val="center"/>
+              <w:rPr>
+                <w:rFonts w:hint="eastAsia"/>
+              </w:rPr>
+            </w:pPr>
+            <w:r>
+              <w:rPr>
+                <w:rFonts w:hint="eastAsia"/>
+              </w:rPr>
+              <w:t>系统特性</w:t>
+            </w:r>
+          </w:p>
+        </w:tc>
+      </w:tr>
+      <w:tr>
+        <w:tc>
+          <w:tcPr>
+            <w:tcW w:w="2765" w:type="dxa"/>
+          </w:tcPr>
+          <w:p>
+            <w:pPr>
+              <w:jc w:val="center"/>
+              <w:rPr>
+                <w:rFonts w:hint="eastAsia"/>
+              </w:rPr>
+            </w:pPr>
+            <w:r>
+              <w:rPr>
+                <w:rFonts w:hint="eastAsia"/>
+              </w:rPr>
+              <w:t>AS</w:t>
+            </w:r>
+          </w:p>
+        </w:tc>
+        <w:tc>
+          <w:tcPr>
+            <w:tcW w:w="2765" w:type="dxa"/>
+          </w:tcPr>
+          <w:p>
+            <w:pPr>
+              <w:jc w:val="center"/>
+              <w:rPr>
+                <w:rFonts w:hint="eastAsia"/>
+              </w:rPr>
+            </w:pPr>
+            <w:r>
+              <w:rPr>
+                <w:rFonts w:hint="eastAsia"/>
+                <w:highlight w:val="yellow"/>
+              </w:rPr>
+              <w:t>Assume</w:t>
+            </w:r>
+          </w:p>
+        </w:tc>
+        <w:tc>
+          <w:tcPr>
+            <w:tcW w:w="2766" w:type="dxa"/>
+          </w:tcPr>
+          <w:p>
+            <w:pPr>
+              <w:jc w:val="center"/>
+              <w:rPr>
+                <w:rFonts w:hint="eastAsia"/>
+              </w:rPr>
+            </w:pPr>
+            <w:r>
+              <w:rPr>
+                <w:rFonts w:hint="eastAsia"/>
+              </w:rPr>
+              <w:t>假设</w:t>
+            </w:r>
+          </w:p>
+        </w:tc>
+      </w:tr>
+      <w:tr>
+        <w:tc>
+          <w:tcPr>
+            <w:tcW w:w="2765" w:type="dxa"/>
+          </w:tcPr>
+          <w:p>
+            <w:pPr>
+              <w:jc w:val="center"/>
+              <w:rPr>
+                <w:rFonts w:hint="eastAsia"/>
+              </w:rPr>
+            </w:pPr>
+            <w:r>
+              <w:rPr>
+                <w:rFonts w:hint="eastAsia"/>
+              </w:rPr>
+              <w:t>DE</w:t>
+            </w:r>
+          </w:p>
+        </w:tc>
+        <w:tc>
+          <w:tcPr>
+            <w:tcW w:w="2765" w:type="dxa"/>
+          </w:tcPr>
+          <w:p>
+            <w:pPr>
+              <w:jc w:val="center"/>
+              <w:rPr>
+                <w:rFonts w:hint="eastAsia"/>
+              </w:rPr>
+            </w:pPr>
+            <w:r>
+              <w:rPr>
+                <w:rFonts w:hint="eastAsia"/>
+                <w:highlight w:val="yellow"/>
+              </w:rPr>
+              <w:t>Dependence</w:t>
+            </w:r>
+          </w:p>
+        </w:tc>
+        <w:tc>
+          <w:tcPr>
+            <w:tcW w:w="2766" w:type="dxa"/>
+          </w:tcPr>
+          <w:p>
+            <w:pPr>
+              <w:jc w:val="center"/>
+              <w:rPr>
+                <w:rFonts w:hint="eastAsia"/>
+              </w:rPr>
+            </w:pPr>
+            <w:r>
+              <w:rPr>
+                <w:rFonts w:hint="eastAsia"/>
+              </w:rPr>
+              <w:t>依赖</w:t>
+            </w:r>
+          </w:p>
+        </w:tc>
+      </w:tr>
+      <w:tr>
+        <w:tc>
+          <w:tcPr>
+            <w:tcW w:w="2765" w:type="dxa"/>
+          </w:tcPr>
+          <w:p>
+            <w:pPr>
+              <w:jc w:val="center"/>
+              <w:rPr>
+                <w:rFonts w:hint="eastAsia"/>
+              </w:rPr>
+            </w:pPr>
+            <w:r>
+              <w:rPr>
+                <w:rFonts w:hint="eastAsia"/>
+              </w:rPr>
+              <w:t>LI</w:t>
+            </w:r>
+          </w:p>
+        </w:tc>
+        <w:tc>
+          <w:tcPr>
+            <w:tcW w:w="2765" w:type="dxa"/>
+          </w:tcPr>
+          <w:p>
+            <w:pPr>
+              <w:jc w:val="center"/>
+              <w:rPr>
+                <w:rFonts w:hint="eastAsia"/>
+              </w:rPr>
+            </w:pPr>
+            <w:r>
+              <w:rPr>
+                <w:rFonts w:hint="eastAsia"/>
+                <w:highlight w:val="yellow"/>
+              </w:rPr>
+              <w:t>Limit</w:t>
+            </w:r>
+          </w:p>
+        </w:tc>
+        <w:tc>
+          <w:tcPr>
+            <w:tcW w:w="2766" w:type="dxa"/>
+          </w:tcPr>
+          <w:p>
+            <w:pPr>
+              <w:jc w:val="center"/>
+              <w:rPr>
+                <w:rFonts w:hint="eastAsia"/>
+              </w:rPr>
+            </w:pPr>
+            <w:r>
+              <w:rPr>
+                <w:rFonts w:hint="eastAsia"/>
+              </w:rPr>
+              <w:t>限制与排除</w:t>
+            </w:r>
+          </w:p>
+        </w:tc>
+      </w:tr>
+    </w:tbl>
+    <w:p>
+      <w:pPr>
+        <w:rPr>
+          <w:rFonts w:hint="eastAsia"/>
+        </w:rPr>
+      </w:pPr>
     </w:p>
     <w:p>
       <w:r>
@@ -2302,13 +4071,13 @@
     </w:lvl>
   </w:abstractNum>
   <w:abstractNum w:abstractNumId="1">
-    <w:nsid w:val="7E9F00E2"/>
+    <w:nsid w:val="6FF61078"/>
     <w:multiLevelType w:val="hybridMultilevel"/>
-    <w:tmpl w:val="AA261202"/>
-    <w:lvl w:ilvl="0" w:tplc="47A610B0">
+    <w:tmpl w:val="FF806FE4"/>
+    <w:lvl w:ilvl="0" w:tplc="8F4CC070">
       <w:start w:val="1"/>
       <w:numFmt w:val="decimal"/>
-      <w:lvlText w:val="%1、"/>
+      <w:lvlText w:val="%1"/>
       <w:lvlJc w:val="left"/>
       <w:pPr>
         <w:ind w:left="360" w:hanging="360"/>
@@ -2390,11 +4159,195 @@
       </w:pPr>
     </w:lvl>
   </w:abstractNum>
+  <w:abstractNum w:abstractNumId="2">
+    <w:nsid w:val="726B3204"/>
+    <w:multiLevelType w:val="hybridMultilevel"/>
+    <w:tmpl w:val="0A70C4EC"/>
+    <w:lvl w:ilvl="0" w:tplc="8F4CC070">
+      <w:start w:val="1"/>
+      <w:numFmt w:val="decimal"/>
+      <w:lvlText w:val="%1"/>
+      <w:lvlJc w:val="left"/>
+      <w:pPr>
+        <w:ind w:left="360" w:hanging="360"/>
+      </w:pPr>
+      <w:rPr>
+        <w:rFonts w:hint="default"/>
+      </w:rPr>
+    </w:lvl>
+    <w:lvl w:ilvl="1" w:tplc="04090019" w:tentative="1">
+      <w:start w:val="1"/>
+      <w:numFmt w:val="lowerLetter"/>
+      <w:lvlText w:val="%2)"/>
+      <w:lvlJc w:val="left"/>
+      <w:pPr>
+        <w:ind w:left="840" w:hanging="420"/>
+      </w:pPr>
+    </w:lvl>
+    <w:lvl w:ilvl="2" w:tplc="0409001B" w:tentative="1">
+      <w:start w:val="1"/>
+      <w:numFmt w:val="lowerRoman"/>
+      <w:lvlText w:val="%3."/>
+      <w:lvlJc w:val="right"/>
+      <w:pPr>
+        <w:ind w:left="1260" w:hanging="420"/>
+      </w:pPr>
+    </w:lvl>
+    <w:lvl w:ilvl="3" w:tplc="0409000F" w:tentative="1">
+      <w:start w:val="1"/>
+      <w:numFmt w:val="decimal"/>
+      <w:lvlText w:val="%4."/>
+      <w:lvlJc w:val="left"/>
+      <w:pPr>
+        <w:ind w:left="1680" w:hanging="420"/>
+      </w:pPr>
+    </w:lvl>
+    <w:lvl w:ilvl="4" w:tplc="04090019" w:tentative="1">
+      <w:start w:val="1"/>
+      <w:numFmt w:val="lowerLetter"/>
+      <w:lvlText w:val="%5)"/>
+      <w:lvlJc w:val="left"/>
+      <w:pPr>
+        <w:ind w:left="2100" w:hanging="420"/>
+      </w:pPr>
+    </w:lvl>
+    <w:lvl w:ilvl="5" w:tplc="0409001B" w:tentative="1">
+      <w:start w:val="1"/>
+      <w:numFmt w:val="lowerRoman"/>
+      <w:lvlText w:val="%6."/>
+      <w:lvlJc w:val="right"/>
+      <w:pPr>
+        <w:ind w:left="2520" w:hanging="420"/>
+      </w:pPr>
+    </w:lvl>
+    <w:lvl w:ilvl="6" w:tplc="0409000F" w:tentative="1">
+      <w:start w:val="1"/>
+      <w:numFmt w:val="decimal"/>
+      <w:lvlText w:val="%7."/>
+      <w:lvlJc w:val="left"/>
+      <w:pPr>
+        <w:ind w:left="2940" w:hanging="420"/>
+      </w:pPr>
+    </w:lvl>
+    <w:lvl w:ilvl="7" w:tplc="04090019" w:tentative="1">
+      <w:start w:val="1"/>
+      <w:numFmt w:val="lowerLetter"/>
+      <w:lvlText w:val="%8)"/>
+      <w:lvlJc w:val="left"/>
+      <w:pPr>
+        <w:ind w:left="3360" w:hanging="420"/>
+      </w:pPr>
+    </w:lvl>
+    <w:lvl w:ilvl="8" w:tplc="0409001B" w:tentative="1">
+      <w:start w:val="1"/>
+      <w:numFmt w:val="lowerRoman"/>
+      <w:lvlText w:val="%9."/>
+      <w:lvlJc w:val="right"/>
+      <w:pPr>
+        <w:ind w:left="3780" w:hanging="420"/>
+      </w:pPr>
+    </w:lvl>
+  </w:abstractNum>
+  <w:abstractNum w:abstractNumId="3">
+    <w:nsid w:val="7E9F00E2"/>
+    <w:multiLevelType w:val="hybridMultilevel"/>
+    <w:tmpl w:val="AA261202"/>
+    <w:lvl w:ilvl="0" w:tplc="47A610B0">
+      <w:start w:val="1"/>
+      <w:numFmt w:val="decimal"/>
+      <w:lvlText w:val="%1、"/>
+      <w:lvlJc w:val="left"/>
+      <w:pPr>
+        <w:ind w:left="360" w:hanging="360"/>
+      </w:pPr>
+      <w:rPr>
+        <w:rFonts w:hint="default"/>
+      </w:rPr>
+    </w:lvl>
+    <w:lvl w:ilvl="1" w:tplc="04090019" w:tentative="1">
+      <w:start w:val="1"/>
+      <w:numFmt w:val="lowerLetter"/>
+      <w:lvlText w:val="%2)"/>
+      <w:lvlJc w:val="left"/>
+      <w:pPr>
+        <w:ind w:left="840" w:hanging="420"/>
+      </w:pPr>
+    </w:lvl>
+    <w:lvl w:ilvl="2" w:tplc="0409001B" w:tentative="1">
+      <w:start w:val="1"/>
+      <w:numFmt w:val="lowerRoman"/>
+      <w:lvlText w:val="%3."/>
+      <w:lvlJc w:val="right"/>
+      <w:pPr>
+        <w:ind w:left="1260" w:hanging="420"/>
+      </w:pPr>
+    </w:lvl>
+    <w:lvl w:ilvl="3" w:tplc="0409000F" w:tentative="1">
+      <w:start w:val="1"/>
+      <w:numFmt w:val="decimal"/>
+      <w:lvlText w:val="%4."/>
+      <w:lvlJc w:val="left"/>
+      <w:pPr>
+        <w:ind w:left="1680" w:hanging="420"/>
+      </w:pPr>
+    </w:lvl>
+    <w:lvl w:ilvl="4" w:tplc="04090019" w:tentative="1">
+      <w:start w:val="1"/>
+      <w:numFmt w:val="lowerLetter"/>
+      <w:lvlText w:val="%5)"/>
+      <w:lvlJc w:val="left"/>
+      <w:pPr>
+        <w:ind w:left="2100" w:hanging="420"/>
+      </w:pPr>
+    </w:lvl>
+    <w:lvl w:ilvl="5" w:tplc="0409001B" w:tentative="1">
+      <w:start w:val="1"/>
+      <w:numFmt w:val="lowerRoman"/>
+      <w:lvlText w:val="%6."/>
+      <w:lvlJc w:val="right"/>
+      <w:pPr>
+        <w:ind w:left="2520" w:hanging="420"/>
+      </w:pPr>
+    </w:lvl>
+    <w:lvl w:ilvl="6" w:tplc="0409000F" w:tentative="1">
+      <w:start w:val="1"/>
+      <w:numFmt w:val="decimal"/>
+      <w:lvlText w:val="%7."/>
+      <w:lvlJc w:val="left"/>
+      <w:pPr>
+        <w:ind w:left="2940" w:hanging="420"/>
+      </w:pPr>
+    </w:lvl>
+    <w:lvl w:ilvl="7" w:tplc="04090019" w:tentative="1">
+      <w:start w:val="1"/>
+      <w:numFmt w:val="lowerLetter"/>
+      <w:lvlText w:val="%8)"/>
+      <w:lvlJc w:val="left"/>
+      <w:pPr>
+        <w:ind w:left="3360" w:hanging="420"/>
+      </w:pPr>
+    </w:lvl>
+    <w:lvl w:ilvl="8" w:tplc="0409001B" w:tentative="1">
+      <w:start w:val="1"/>
+      <w:numFmt w:val="lowerRoman"/>
+      <w:lvlText w:val="%9."/>
+      <w:lvlJc w:val="right"/>
+      <w:pPr>
+        <w:ind w:left="3780" w:hanging="420"/>
+      </w:pPr>
+    </w:lvl>
+  </w:abstractNum>
   <w:num w:numId="1">
-    <w:abstractNumId w:val="1"/>
+    <w:abstractNumId w:val="3"/>
   </w:num>
   <w:num w:numId="2">
     <w:abstractNumId w:val="0"/>
+  </w:num>
+  <w:num w:numId="3">
+    <w:abstractNumId w:val="2"/>
+  </w:num>
+  <w:num w:numId="4">
+    <w:abstractNumId w:val="1"/>
   </w:num>
 </w:numbering>
 </file>

</xml_diff>